<commit_message>
Update EMasoner Module 1.3 Assignment CSD310.docx
</commit_message>
<xml_diff>
--- a/module-1/EMasoner Module 1.3 Assignment CSD310.docx
+++ b/module-1/EMasoner Module 1.3 Assignment CSD310.docx
@@ -9,6 +9,7 @@
           <w:ilvl w:val="0"/>
           <w:numId w:val="1"/>
         </w:numPr>
+        <w:spacing w:line="480" w:lineRule="auto"/>
       </w:pPr>
       <w:r>
         <w:t xml:space="preserve">In relational databases relationships define how tables are connected to each other. The two common types of relationships are One-to-Many (1: N) and the Many-to-Many (N: N). </w:t>
@@ -17,11 +18,13 @@
     <w:p>
       <w:pPr>
         <w:pStyle w:val="ListParagraph"/>
-      </w:pPr>
-    </w:p>
-    <w:p>
-      <w:pPr>
-        <w:pStyle w:val="ListParagraph"/>
+        <w:spacing w:line="480" w:lineRule="auto"/>
+      </w:pPr>
+    </w:p>
+    <w:p>
+      <w:pPr>
+        <w:pStyle w:val="ListParagraph"/>
+        <w:spacing w:line="480" w:lineRule="auto"/>
       </w:pPr>
       <w:r>
         <w:rPr>
@@ -39,11 +42,13 @@
     <w:p>
       <w:pPr>
         <w:pStyle w:val="ListParagraph"/>
-      </w:pPr>
-    </w:p>
-    <w:p>
-      <w:pPr>
-        <w:pStyle w:val="ListParagraph"/>
+        <w:spacing w:line="480" w:lineRule="auto"/>
+      </w:pPr>
+    </w:p>
+    <w:p>
+      <w:pPr>
+        <w:pStyle w:val="ListParagraph"/>
+        <w:spacing w:line="480" w:lineRule="auto"/>
       </w:pPr>
       <w:r>
         <w:rPr>
@@ -61,6 +66,7 @@
     <w:p>
       <w:pPr>
         <w:pStyle w:val="ListParagraph"/>
+        <w:spacing w:line="480" w:lineRule="auto"/>
       </w:pPr>
     </w:p>
     <w:p>
@@ -70,6 +76,7 @@
           <w:ilvl w:val="0"/>
           <w:numId w:val="1"/>
         </w:numPr>
+        <w:spacing w:line="480" w:lineRule="auto"/>
         <w:rPr>
           <w:b/>
           <w:bCs/>
@@ -94,6 +101,7 @@
           <w:ilvl w:val="0"/>
           <w:numId w:val="2"/>
         </w:numPr>
+        <w:spacing w:line="480" w:lineRule="auto"/>
       </w:pPr>
       <w:r>
         <w:t>Data integrity</w:t>
@@ -106,6 +114,7 @@
           <w:ilvl w:val="0"/>
           <w:numId w:val="2"/>
         </w:numPr>
+        <w:spacing w:line="480" w:lineRule="auto"/>
       </w:pPr>
       <w:r>
         <w:t>Flexibility</w:t>
@@ -118,6 +127,7 @@
           <w:ilvl w:val="0"/>
           <w:numId w:val="2"/>
         </w:numPr>
+        <w:spacing w:line="480" w:lineRule="auto"/>
       </w:pPr>
       <w:r>
         <w:t>Security</w:t>
@@ -130,12 +140,16 @@
           <w:ilvl w:val="0"/>
           <w:numId w:val="2"/>
         </w:numPr>
+        <w:spacing w:line="480" w:lineRule="auto"/>
       </w:pPr>
       <w:r>
         <w:t>Data Consistency</w:t>
       </w:r>
     </w:p>
     <w:p>
+      <w:pPr>
+        <w:spacing w:line="480" w:lineRule="auto"/>
+      </w:pPr>
       <w:r>
         <w:t>Advantages of NoSQL databases</w:t>
       </w:r>
@@ -147,6 +161,7 @@
           <w:ilvl w:val="0"/>
           <w:numId w:val="3"/>
         </w:numPr>
+        <w:spacing w:line="480" w:lineRule="auto"/>
       </w:pPr>
       <w:r>
         <w:t>Scalability</w:t>
@@ -159,6 +174,7 @@
           <w:ilvl w:val="0"/>
           <w:numId w:val="3"/>
         </w:numPr>
+        <w:spacing w:line="480" w:lineRule="auto"/>
       </w:pPr>
       <w:r>
         <w:t>Flexibility</w:t>
@@ -171,6 +187,7 @@
           <w:ilvl w:val="0"/>
           <w:numId w:val="3"/>
         </w:numPr>
+        <w:spacing w:line="480" w:lineRule="auto"/>
       </w:pPr>
       <w:r>
         <w:t>Performance</w:t>
@@ -183,6 +200,7 @@
           <w:ilvl w:val="0"/>
           <w:numId w:val="3"/>
         </w:numPr>
+        <w:spacing w:line="480" w:lineRule="auto"/>
       </w:pPr>
       <w:r>
         <w:t>Developer-friendly</w:t>
@@ -195,6 +213,7 @@
           <w:ilvl w:val="0"/>
           <w:numId w:val="1"/>
         </w:numPr>
+        <w:spacing w:line="480" w:lineRule="auto"/>
         <w:rPr>
           <w:b/>
           <w:bCs/>
@@ -209,6 +228,7 @@
           <w:sz w:val="28"/>
           <w:szCs w:val="28"/>
         </w:rPr>
+        <w:lastRenderedPageBreak/>
         <w:t>Disadvantages of Relational Databases</w:t>
       </w:r>
     </w:p>
@@ -219,6 +239,7 @@
           <w:ilvl w:val="0"/>
           <w:numId w:val="4"/>
         </w:numPr>
+        <w:spacing w:line="480" w:lineRule="auto"/>
       </w:pPr>
       <w:r>
         <w:t>Complexity</w:t>
@@ -231,6 +252,7 @@
           <w:ilvl w:val="0"/>
           <w:numId w:val="4"/>
         </w:numPr>
+        <w:spacing w:line="480" w:lineRule="auto"/>
       </w:pPr>
       <w:r>
         <w:t>Scalability issues</w:t>
@@ -243,6 +265,7 @@
           <w:ilvl w:val="0"/>
           <w:numId w:val="4"/>
         </w:numPr>
+        <w:spacing w:line="480" w:lineRule="auto"/>
       </w:pPr>
       <w:r>
         <w:t>Performance</w:t>
@@ -255,12 +278,16 @@
           <w:ilvl w:val="0"/>
           <w:numId w:val="4"/>
         </w:numPr>
+        <w:spacing w:line="480" w:lineRule="auto"/>
       </w:pPr>
       <w:r>
         <w:t>Rigid Schema</w:t>
       </w:r>
     </w:p>
     <w:p>
+      <w:pPr>
+        <w:spacing w:line="480" w:lineRule="auto"/>
+      </w:pPr>
       <w:r>
         <w:t>Disadvantages of NoSQL databases</w:t>
       </w:r>
@@ -272,6 +299,7 @@
           <w:ilvl w:val="0"/>
           <w:numId w:val="5"/>
         </w:numPr>
+        <w:spacing w:line="480" w:lineRule="auto"/>
       </w:pPr>
       <w:r>
         <w:t>Lack of Standardization</w:t>
@@ -284,6 +312,7 @@
           <w:ilvl w:val="0"/>
           <w:numId w:val="5"/>
         </w:numPr>
+        <w:spacing w:line="480" w:lineRule="auto"/>
       </w:pPr>
       <w:r>
         <w:t>Limited ACID support</w:t>
@@ -296,6 +325,7 @@
           <w:ilvl w:val="0"/>
           <w:numId w:val="5"/>
         </w:numPr>
+        <w:spacing w:line="480" w:lineRule="auto"/>
       </w:pPr>
       <w:r>
         <w:t>Maturity</w:t>
@@ -308,6 +338,7 @@
           <w:ilvl w:val="0"/>
           <w:numId w:val="1"/>
         </w:numPr>
+        <w:spacing w:line="480" w:lineRule="auto"/>
         <w:rPr>
           <w:b/>
           <w:bCs/>
@@ -332,6 +363,7 @@
           <w:ilvl w:val="0"/>
           <w:numId w:val="6"/>
         </w:numPr>
+        <w:spacing w:line="480" w:lineRule="auto"/>
       </w:pPr>
       <w:r>
         <w:t>ACID Compliance</w:t>
@@ -347,6 +379,7 @@
           <w:ilvl w:val="0"/>
           <w:numId w:val="6"/>
         </w:numPr>
+        <w:spacing w:line="480" w:lineRule="auto"/>
       </w:pPr>
       <w:r>
         <w:t>Replication</w:t>
@@ -356,6 +389,9 @@
       </w:r>
     </w:p>
     <w:p>
+      <w:pPr>
+        <w:spacing w:line="480" w:lineRule="auto"/>
+      </w:pPr>
       <w:r>
         <w:t>Features of MongoDB</w:t>
       </w:r>
@@ -367,6 +403,7 @@
           <w:ilvl w:val="0"/>
           <w:numId w:val="7"/>
         </w:numPr>
+        <w:spacing w:line="480" w:lineRule="auto"/>
       </w:pPr>
       <w:r>
         <w:t>Document Oriented Storage</w:t>
@@ -382,9 +419,9 @@
           <w:ilvl w:val="0"/>
           <w:numId w:val="7"/>
         </w:numPr>
-      </w:pPr>
-      <w:r>
-        <w:lastRenderedPageBreak/>
+        <w:spacing w:line="480" w:lineRule="auto"/>
+      </w:pPr>
+      <w:r>
         <w:t>Sharding</w:t>
       </w:r>
       <w:r>

</xml_diff>